<commit_message>
create finial level/finish begining dialog/add changelog,readme/add more enemies
</commit_message>
<xml_diff>
--- a/Grade Criteria.docx
+++ b/Grade Criteria.docx
@@ -125,6 +125,122 @@
         <w:rPr>
           <w:i/>
         </w:rPr>
+        <w:t>(Pass/ Credit/ Distinction/</w:t>
+      </w:r>
+      <w:r>
+        <w:rPr>
+          <w:i/>
+          <w:color w:val="FF0000"/>
+        </w:rPr>
+        <w:t>HD</w:t>
+      </w:r>
+      <w:r>
+        <w:rPr>
+          <w:i/>
+        </w:rPr>
+        <w:t>)</w:t>
+      </w:r>
+    </w:p>
+    <w:p>
+      <w:pPr>
+        <w:jc w:val="left"/>
+        <w:rPr>
+          <w:i/>
+        </w:rPr>
+      </w:pPr>
+    </w:p>
+    <w:p>
+      <w:pPr>
+        <w:jc w:val="left"/>
+        <w:rPr>
+          <w:i/>
+        </w:rPr>
+      </w:pPr>
+      <w:r>
+        <w:rPr>
+          <w:i/>
+        </w:rPr>
+        <w:t>https://github.com/Dollars1912/SIT305_Project2/commits/master</w:t>
+      </w:r>
+    </w:p>
+    <w:p>
+      <w:pPr>
+        <w:jc w:val="left"/>
+        <w:rPr>
+          <w:b/>
+          <w:color w:val="5B9BD5" w:themeColor="accent1"/>
+          <w:sz w:val="28"/>
+          <w:szCs w:val="28"/>
+        </w:rPr>
+      </w:pPr>
+      <w:r>
+        <w:rPr>
+          <w:b/>
+          <w:color w:val="5B9BD5" w:themeColor="accent1"/>
+          <w:sz w:val="28"/>
+          <w:szCs w:val="28"/>
+        </w:rPr>
+        <w:t>Weekly progress</w:t>
+      </w:r>
+    </w:p>
+    <w:p>
+      <w:pPr>
+        <w:jc w:val="left"/>
+        <w:rPr>
+          <w:i/>
+        </w:rPr>
+      </w:pPr>
+      <w:r>
+        <w:rPr>
+          <w:i/>
+        </w:rPr>
+        <w:t xml:space="preserve">(Pass/ Credit/ </w:t>
+      </w:r>
+      <w:r>
+        <w:rPr>
+          <w:i/>
+          <w:color w:val="FF0000"/>
+        </w:rPr>
+        <w:t>Distinction</w:t>
+      </w:r>
+      <w:r>
+        <w:rPr>
+          <w:i/>
+        </w:rPr>
+        <w:t>/ HD)</w:t>
+      </w:r>
+    </w:p>
+    <w:p>
+      <w:pPr>
+        <w:jc w:val="left"/>
+        <w:rPr>
+          <w:b/>
+          <w:color w:val="5B9BD5" w:themeColor="accent1"/>
+          <w:sz w:val="28"/>
+          <w:szCs w:val="28"/>
+        </w:rPr>
+      </w:pPr>
+      <w:r>
+        <w:rPr>
+          <w:b/>
+          <w:color w:val="5B9BD5" w:themeColor="accent1"/>
+          <w:sz w:val="28"/>
+          <w:szCs w:val="28"/>
+        </w:rPr>
+        <w:t>Code quality</w:t>
+      </w:r>
+    </w:p>
+    <w:p>
+      <w:pPr>
+        <w:jc w:val="left"/>
+        <w:rPr>
+          <w:i/>
+        </w:rPr>
+      </w:pPr>
+      <w:r>
+        <w:rPr>
+          <w:i/>
+        </w:rPr>
         <w:t>(Pass/ Credit/ Distinction/ HD)</w:t>
       </w:r>
     </w:p>
@@ -145,7 +261,101 @@
           <w:sz w:val="28"/>
           <w:szCs w:val="28"/>
         </w:rPr>
-        <w:t>Weekly progress</w:t>
+        <w:t>Legal</w:t>
+      </w:r>
+    </w:p>
+    <w:p>
+      <w:pPr>
+        <w:jc w:val="left"/>
+        <w:rPr>
+          <w:i/>
+        </w:rPr>
+      </w:pPr>
+      <w:r>
+        <w:rPr>
+          <w:i/>
+        </w:rPr>
+        <w:t xml:space="preserve">(Pass/ </w:t>
+      </w:r>
+      <w:r>
+        <w:rPr>
+          <w:i/>
+          <w:color w:val="FF0000"/>
+        </w:rPr>
+        <w:t>Credit</w:t>
+      </w:r>
+      <w:r>
+        <w:rPr>
+          <w:i/>
+        </w:rPr>
+        <w:t>/ Distinction/ HD)</w:t>
+      </w:r>
+    </w:p>
+    <w:p>
+      <w:pPr>
+        <w:jc w:val="left"/>
+        <w:rPr>
+          <w:b/>
+          <w:color w:val="5B9BD5" w:themeColor="accent1"/>
+          <w:sz w:val="28"/>
+          <w:szCs w:val="28"/>
+        </w:rPr>
+      </w:pPr>
+      <w:r>
+        <w:rPr>
+          <w:b/>
+          <w:color w:val="5B9BD5" w:themeColor="accent1"/>
+          <w:sz w:val="28"/>
+          <w:szCs w:val="28"/>
+        </w:rPr>
+        <w:t>Playability</w:t>
+      </w:r>
+    </w:p>
+    <w:p>
+      <w:pPr>
+        <w:jc w:val="left"/>
+        <w:rPr>
+          <w:i/>
+        </w:rPr>
+      </w:pPr>
+      <w:r>
+        <w:rPr>
+          <w:i/>
+        </w:rPr>
+        <w:t xml:space="preserve">(Pass/ Credit/ Distinction/ </w:t>
+      </w:r>
+      <w:r>
+        <w:rPr>
+          <w:i/>
+          <w:color w:val="FF0000"/>
+        </w:rPr>
+        <w:t>HD</w:t>
+      </w:r>
+      <w:r>
+        <w:rPr>
+          <w:i/>
+        </w:rPr>
+        <w:t>)</w:t>
+      </w:r>
+    </w:p>
+    <w:p>
+      <w:pPr>
+        <w:jc w:val="left"/>
+        <w:rPr>
+          <w:b/>
+          <w:color w:val="5B9BD5" w:themeColor="accent1"/>
+          <w:sz w:val="28"/>
+          <w:szCs w:val="28"/>
+        </w:rPr>
+      </w:pPr>
+      <w:r>
+        <w:rPr>
+          <w:b/>
+          <w:color w:val="5B9BD5" w:themeColor="accent1"/>
+          <w:sz w:val="28"/>
+          <w:szCs w:val="28"/>
+        </w:rPr>
+        <w:t>Data Handling</w:t>
       </w:r>
     </w:p>
     <w:p>
@@ -179,7 +389,54 @@
           <w:sz w:val="28"/>
           <w:szCs w:val="28"/>
         </w:rPr>
-        <w:t>Code quality</w:t>
+        <w:t>Layout</w:t>
+      </w:r>
+    </w:p>
+    <w:p>
+      <w:pPr>
+        <w:jc w:val="left"/>
+        <w:rPr>
+          <w:i/>
+        </w:rPr>
+      </w:pPr>
+      <w:r>
+        <w:rPr>
+          <w:i/>
+        </w:rPr>
+        <w:t xml:space="preserve">(Pass/ Credit/ </w:t>
+      </w:r>
+      <w:r>
+        <w:rPr>
+          <w:i/>
+          <w:color w:val="FF0000"/>
+        </w:rPr>
+        <w:t>Distinction</w:t>
+      </w:r>
+      <w:r>
+        <w:rPr>
+          <w:i/>
+        </w:rPr>
+        <w:t>/ HD)</w:t>
+      </w:r>
+    </w:p>
+    <w:p>
+      <w:pPr>
+        <w:jc w:val="left"/>
+        <w:rPr>
+          <w:b/>
+          <w:color w:val="5B9BD5" w:themeColor="accent1"/>
+          <w:sz w:val="28"/>
+          <w:szCs w:val="28"/>
+        </w:rPr>
+      </w:pPr>
+      <w:r>
+        <w:rPr>
+          <w:b/>
+          <w:color w:val="5B9BD5" w:themeColor="accent1"/>
+          <w:sz w:val="28"/>
+          <w:szCs w:val="28"/>
+        </w:rPr>
+        <w:t>Bugs</w:t>
       </w:r>
       <w:bookmarkStart w:id="0" w:name="_GoBack"/>
       <w:bookmarkEnd w:id="0"/>
@@ -215,7 +472,54 @@
           <w:sz w:val="28"/>
           <w:szCs w:val="28"/>
         </w:rPr>
-        <w:t>Legal</w:t>
+        <w:t>Readme.txt / .md</w:t>
+      </w:r>
+    </w:p>
+    <w:p>
+      <w:pPr>
+        <w:jc w:val="left"/>
+        <w:rPr>
+          <w:i/>
+        </w:rPr>
+      </w:pPr>
+      <w:r>
+        <w:rPr>
+          <w:i/>
+        </w:rPr>
+        <w:t xml:space="preserve">(Pass/ Credit/ Distinction/ </w:t>
+      </w:r>
+      <w:r>
+        <w:rPr>
+          <w:i/>
+          <w:color w:val="FF0000"/>
+        </w:rPr>
+        <w:t>HD</w:t>
+      </w:r>
+      <w:r>
+        <w:rPr>
+          <w:i/>
+        </w:rPr>
+        <w:t>)</w:t>
+      </w:r>
+    </w:p>
+    <w:p>
+      <w:pPr>
+        <w:jc w:val="left"/>
+        <w:rPr>
+          <w:b/>
+          <w:color w:val="5B9BD5" w:themeColor="accent1"/>
+          <w:sz w:val="28"/>
+          <w:szCs w:val="28"/>
+        </w:rPr>
+      </w:pPr>
+      <w:r>
+        <w:rPr>
+          <w:b/>
+          <w:color w:val="5B9BD5" w:themeColor="accent1"/>
+          <w:sz w:val="28"/>
+          <w:szCs w:val="28"/>
+        </w:rPr>
+        <w:t>Publishing</w:t>
       </w:r>
     </w:p>
     <w:p>
@@ -249,210 +553,6 @@
           <w:sz w:val="28"/>
           <w:szCs w:val="28"/>
         </w:rPr>
-        <w:t>Playability</w:t>
-      </w:r>
-    </w:p>
-    <w:p>
-      <w:pPr>
-        <w:jc w:val="left"/>
-        <w:rPr>
-          <w:i/>
-        </w:rPr>
-      </w:pPr>
-      <w:r>
-        <w:rPr>
-          <w:i/>
-        </w:rPr>
-        <w:t>(Pass/ Credit/ Distinction/ HD)</w:t>
-      </w:r>
-    </w:p>
-    <w:p>
-      <w:pPr>
-        <w:jc w:val="left"/>
-        <w:rPr>
-          <w:b/>
-          <w:color w:val="5B9BD5" w:themeColor="accent1"/>
-          <w:sz w:val="28"/>
-          <w:szCs w:val="28"/>
-        </w:rPr>
-      </w:pPr>
-      <w:r>
-        <w:rPr>
-          <w:b/>
-          <w:color w:val="5B9BD5" w:themeColor="accent1"/>
-          <w:sz w:val="28"/>
-          <w:szCs w:val="28"/>
-        </w:rPr>
-        <w:t>Data Handling</w:t>
-      </w:r>
-    </w:p>
-    <w:p>
-      <w:pPr>
-        <w:jc w:val="left"/>
-        <w:rPr>
-          <w:i/>
-        </w:rPr>
-      </w:pPr>
-      <w:r>
-        <w:rPr>
-          <w:i/>
-        </w:rPr>
-        <w:t>(Pass/ Credit/ Distinction/ HD)</w:t>
-      </w:r>
-    </w:p>
-    <w:p>
-      <w:pPr>
-        <w:jc w:val="left"/>
-        <w:rPr>
-          <w:b/>
-          <w:color w:val="5B9BD5" w:themeColor="accent1"/>
-          <w:sz w:val="28"/>
-          <w:szCs w:val="28"/>
-        </w:rPr>
-      </w:pPr>
-      <w:r>
-        <w:rPr>
-          <w:b/>
-          <w:color w:val="5B9BD5" w:themeColor="accent1"/>
-          <w:sz w:val="28"/>
-          <w:szCs w:val="28"/>
-        </w:rPr>
-        <w:t>Layout</w:t>
-      </w:r>
-    </w:p>
-    <w:p>
-      <w:pPr>
-        <w:jc w:val="left"/>
-        <w:rPr>
-          <w:i/>
-        </w:rPr>
-      </w:pPr>
-      <w:r>
-        <w:rPr>
-          <w:i/>
-        </w:rPr>
-        <w:t>(Pass/ Credit/ Distinction/ HD)</w:t>
-      </w:r>
-    </w:p>
-    <w:p>
-      <w:pPr>
-        <w:jc w:val="left"/>
-        <w:rPr>
-          <w:b/>
-          <w:color w:val="5B9BD5" w:themeColor="accent1"/>
-          <w:sz w:val="28"/>
-          <w:szCs w:val="28"/>
-        </w:rPr>
-      </w:pPr>
-      <w:r>
-        <w:rPr>
-          <w:b/>
-          <w:color w:val="5B9BD5" w:themeColor="accent1"/>
-          <w:sz w:val="28"/>
-          <w:szCs w:val="28"/>
-        </w:rPr>
-        <w:t>Bugs</w:t>
-      </w:r>
-    </w:p>
-    <w:p>
-      <w:pPr>
-        <w:jc w:val="left"/>
-        <w:rPr>
-          <w:i/>
-        </w:rPr>
-      </w:pPr>
-      <w:r>
-        <w:rPr>
-          <w:i/>
-        </w:rPr>
-        <w:t>(Pass/ Credit/ Distinction/ HD)</w:t>
-      </w:r>
-    </w:p>
-    <w:p>
-      <w:pPr>
-        <w:jc w:val="left"/>
-        <w:rPr>
-          <w:b/>
-          <w:color w:val="5B9BD5" w:themeColor="accent1"/>
-          <w:sz w:val="28"/>
-          <w:szCs w:val="28"/>
-        </w:rPr>
-      </w:pPr>
-      <w:r>
-        <w:rPr>
-          <w:b/>
-          <w:color w:val="5B9BD5" w:themeColor="accent1"/>
-          <w:sz w:val="28"/>
-          <w:szCs w:val="28"/>
-        </w:rPr>
-        <w:t>Readme.txt / .md</w:t>
-      </w:r>
-    </w:p>
-    <w:p>
-      <w:pPr>
-        <w:jc w:val="left"/>
-        <w:rPr>
-          <w:i/>
-        </w:rPr>
-      </w:pPr>
-      <w:r>
-        <w:rPr>
-          <w:i/>
-        </w:rPr>
-        <w:t>(Pass/ Credit/ Distinction/ HD)</w:t>
-      </w:r>
-    </w:p>
-    <w:p>
-      <w:pPr>
-        <w:jc w:val="left"/>
-        <w:rPr>
-          <w:b/>
-          <w:color w:val="5B9BD5" w:themeColor="accent1"/>
-          <w:sz w:val="28"/>
-          <w:szCs w:val="28"/>
-        </w:rPr>
-      </w:pPr>
-      <w:r>
-        <w:rPr>
-          <w:b/>
-          <w:color w:val="5B9BD5" w:themeColor="accent1"/>
-          <w:sz w:val="28"/>
-          <w:szCs w:val="28"/>
-        </w:rPr>
-        <w:t>Publishing</w:t>
-      </w:r>
-    </w:p>
-    <w:p>
-      <w:pPr>
-        <w:jc w:val="left"/>
-        <w:rPr>
-          <w:i/>
-        </w:rPr>
-      </w:pPr>
-      <w:r>
-        <w:rPr>
-          <w:i/>
-        </w:rPr>
-        <w:t>(Pass/ Credit/ Distinction/ HD)</w:t>
-      </w:r>
-    </w:p>
-    <w:p>
-      <w:pPr>
-        <w:jc w:val="left"/>
-        <w:rPr>
-          <w:b/>
-          <w:color w:val="5B9BD5" w:themeColor="accent1"/>
-          <w:sz w:val="28"/>
-          <w:szCs w:val="28"/>
-        </w:rPr>
-      </w:pPr>
-      <w:r>
-        <w:rPr>
-          <w:b/>
-          <w:color w:val="5B9BD5" w:themeColor="accent1"/>
-          <w:sz w:val="28"/>
-          <w:szCs w:val="28"/>
-        </w:rPr>
         <w:t>Demonstration Video</w:t>
       </w:r>
     </w:p>
@@ -467,7 +567,20 @@
         <w:rPr>
           <w:i/>
         </w:rPr>
-        <w:t>(Pass/ Credit/ Distinction/ HD)</w:t>
+        <w:t xml:space="preserve">(Pass/ Credit/ </w:t>
+      </w:r>
+      <w:r>
+        <w:rPr>
+          <w:i/>
+          <w:color w:val="FF0000"/>
+        </w:rPr>
+        <w:t>Distinction</w:t>
+      </w:r>
+      <w:r>
+        <w:rPr>
+          <w:i/>
+        </w:rPr>
+        <w:t>/ HD)</w:t>
       </w:r>
     </w:p>
     <w:p>
@@ -605,6 +718,7 @@
     <w:lsdException w:name="HTML Sample" w:semiHidden="1" w:unhideWhenUsed="1"/>
     <w:lsdException w:name="HTML Typewriter" w:semiHidden="1" w:unhideWhenUsed="1"/>
     <w:lsdException w:name="HTML Variable" w:semiHidden="1" w:unhideWhenUsed="1"/>
+    <w:lsdException w:name="Normal Table" w:semiHidden="1" w:unhideWhenUsed="1"/>
     <w:lsdException w:name="annotation subject" w:semiHidden="1" w:unhideWhenUsed="1"/>
     <w:lsdException w:name="No List" w:semiHidden="1" w:unhideWhenUsed="1"/>
     <w:lsdException w:name="Outline List 1" w:semiHidden="1" w:unhideWhenUsed="1"/>
@@ -650,9 +764,11 @@
     <w:lsdException w:name="Table Subtle 1" w:semiHidden="1" w:unhideWhenUsed="1"/>
     <w:lsdException w:name="Table Subtle 2" w:semiHidden="1" w:unhideWhenUsed="1"/>
     <w:lsdException w:name="Table Web 1" w:semiHidden="1" w:unhideWhenUsed="1"/>
+    <w:lsdException w:name="Table Web 2" w:semiHidden="1" w:unhideWhenUsed="1"/>
     <w:lsdException w:name="Table Web 3" w:semiHidden="1" w:unhideWhenUsed="1"/>
     <w:lsdException w:name="Balloon Text" w:semiHidden="1" w:unhideWhenUsed="1"/>
     <w:lsdException w:name="Table Grid" w:uiPriority="39"/>
+    <w:lsdException w:name="Table Theme" w:semiHidden="1" w:unhideWhenUsed="1"/>
     <w:lsdException w:name="Note Level 1" w:semiHidden="1" w:unhideWhenUsed="1"/>
     <w:lsdException w:name="Note Level 2" w:semiHidden="1" w:unhideWhenUsed="1"/>
     <w:lsdException w:name="Note Level 3" w:semiHidden="1" w:unhideWhenUsed="1"/>

</xml_diff>